<commit_message>
Final commit and uploading the PDF file.
</commit_message>
<xml_diff>
--- a/OmarGudiño_Reporte_ProyectoFinal.docx
+++ b/OmarGudiño_Reporte_ProyectoFinal.docx
@@ -1004,12 +1004,10 @@
         <w:t xml:space="preserve">. Su arquitectura maestro-nodo permite gestionar </w:t>
       </w:r>
       <w:proofErr w:type="spellStart"/>
-      <w:proofErr w:type="gramStart"/>
       <w:r>
         <w:t>clusters</w:t>
       </w:r>
       <w:proofErr w:type="spellEnd"/>
-      <w:proofErr w:type="gramEnd"/>
       <w:r>
         <w:t xml:space="preserve"> de contenedores distribuidos, proporcionando capacidades de </w:t>
       </w:r>
@@ -1189,12 +1187,10 @@
         <w:t xml:space="preserve">, utilizado en esta implementación, proporciona un </w:t>
       </w:r>
       <w:proofErr w:type="spellStart"/>
-      <w:proofErr w:type="gramStart"/>
       <w:r>
         <w:t>cluster</w:t>
       </w:r>
       <w:proofErr w:type="spellEnd"/>
-      <w:proofErr w:type="gramEnd"/>
       <w:r>
         <w:t xml:space="preserve"> </w:t>
       </w:r>
@@ -1219,12 +1215,10 @@
         <w:t xml:space="preserve">manteniendo compatibilidad completa con </w:t>
       </w:r>
       <w:proofErr w:type="spellStart"/>
-      <w:proofErr w:type="gramStart"/>
       <w:r>
         <w:t>clusters</w:t>
       </w:r>
       <w:proofErr w:type="spellEnd"/>
-      <w:proofErr w:type="gramEnd"/>
       <w:r>
         <w:t xml:space="preserve"> productivos.</w:t>
       </w:r>
@@ -1561,15 +1555,7 @@
       </w:r>
       <w:proofErr w:type="spellEnd"/>
       <w:r>
-        <w:t xml:space="preserve"> permite gestión granular de permisos basada en repositorios y organizaciones. Comparado con Docker </w:t>
-      </w:r>
-      <w:proofErr w:type="gramStart"/>
-      <w:r>
-        <w:t>Hub</w:t>
-      </w:r>
-      <w:proofErr w:type="gramEnd"/>
-      <w:r>
-        <w:t xml:space="preserve">, GHCR ofrece mejores ratios de transferencia para </w:t>
+        <w:t xml:space="preserve"> permite gestión granular de permisos basada en repositorios y organizaciones. Comparado con Docker Hub, GHCR ofrece mejores ratios de transferencia para </w:t>
       </w:r>
       <w:proofErr w:type="spellStart"/>
       <w:r>
@@ -2204,15 +2190,7 @@
                           </w:p>
                           <w:p>
                             <w:r>
-                              <w:t xml:space="preserve">├── </w:t>
-                            </w:r>
-                            <w:proofErr w:type="gramStart"/>
-                            <w:r>
-                              <w:t>app</w:t>
-                            </w:r>
-                            <w:proofErr w:type="gramEnd"/>
-                            <w:r>
-                              <w:t>/                 # Código fuente de la aplicación</w:t>
+                              <w:t>├── app/                 # Código fuente de la aplicación</w:t>
                             </w:r>
                           </w:p>
                           <w:p>
@@ -2245,18 +2223,13 @@
                           </w:p>
                           <w:p>
                             <w:r>
-                              <w:t>├─</w:t>
-                            </w:r>
-                            <w:proofErr w:type="gramStart"/>
-                            <w:r>
-                              <w:t>─ .</w:t>
+                              <w:t>├── .</w:t>
                             </w:r>
                             <w:proofErr w:type="spellStart"/>
                             <w:r>
                               <w:t>github</w:t>
                             </w:r>
                             <w:proofErr w:type="spellEnd"/>
-                            <w:proofErr w:type="gramEnd"/>
                             <w:r>
                               <w:t>/</w:t>
                             </w:r>
@@ -2312,15 +2285,7 @@
                     </w:p>
                     <w:p>
                       <w:r>
-                        <w:t xml:space="preserve">├── </w:t>
-                      </w:r>
-                      <w:proofErr w:type="gramStart"/>
-                      <w:r>
-                        <w:t>app</w:t>
-                      </w:r>
-                      <w:proofErr w:type="gramEnd"/>
-                      <w:r>
-                        <w:t>/                 # Código fuente de la aplicación</w:t>
+                        <w:t>├── app/                 # Código fuente de la aplicación</w:t>
                       </w:r>
                     </w:p>
                     <w:p>
@@ -2353,18 +2318,13 @@
                     </w:p>
                     <w:p>
                       <w:r>
-                        <w:t>├─</w:t>
-                      </w:r>
-                      <w:proofErr w:type="gramStart"/>
-                      <w:r>
-                        <w:t>─ .</w:t>
+                        <w:t>├── .</w:t>
                       </w:r>
                       <w:proofErr w:type="spellStart"/>
                       <w:r>
                         <w:t>github</w:t>
                       </w:r>
                       <w:proofErr w:type="spellEnd"/>
-                      <w:proofErr w:type="gramEnd"/>
                       <w:r>
                         <w:t>/</w:t>
                       </w:r>
@@ -2455,18 +2415,13 @@
       </w:r>
       <w:proofErr w:type="spellEnd"/>
       <w:r>
-        <w:t>)</w:t>
-      </w:r>
-      <w:proofErr w:type="gramStart"/>
-      <w:r>
-        <w:t>, .</w:t>
+        <w:t>), .</w:t>
       </w:r>
       <w:proofErr w:type="spellStart"/>
       <w:r>
         <w:t>dockerignore</w:t>
       </w:r>
       <w:proofErr w:type="spellEnd"/>
-      <w:proofErr w:type="gramEnd"/>
       <w:r>
         <w:t xml:space="preserve"> para excluir archivos innecesarios en el </w:t>
       </w:r>
@@ -2476,18 +2431,13 @@
       </w:r>
       <w:proofErr w:type="spellEnd"/>
       <w:r>
-        <w:t xml:space="preserve">, </w:t>
-      </w:r>
-      <w:proofErr w:type="gramStart"/>
-      <w:r>
-        <w:t>y .</w:t>
+        <w:t>, y .</w:t>
       </w:r>
       <w:proofErr w:type="spellStart"/>
       <w:r>
         <w:t>gitignore</w:t>
       </w:r>
       <w:proofErr w:type="spellEnd"/>
-      <w:proofErr w:type="gramEnd"/>
       <w:r>
         <w:t xml:space="preserve"> optimizado para proyectos Python y Docker. La estructura</w:t>
       </w:r>
@@ -2579,12 +2529,10 @@
         <w:t>Implementó recorrido recursivo de directorios usando </w:t>
       </w:r>
       <w:proofErr w:type="spellStart"/>
-      <w:proofErr w:type="gramStart"/>
       <w:r>
         <w:t>os.walk</w:t>
       </w:r>
       <w:proofErr w:type="spellEnd"/>
-      <w:proofErr w:type="gramEnd"/>
       <w:r>
         <w:t>()</w:t>
       </w:r>
@@ -2940,13 +2888,8 @@
                           </w:p>
                           <w:p>
                             <w:r>
-                              <w:t>WORKDIR /</w:t>
+                              <w:t>WORKDIR /app</w:t>
                             </w:r>
-                            <w:proofErr w:type="gramStart"/>
-                            <w:r>
-                              <w:t>app</w:t>
-                            </w:r>
-                            <w:proofErr w:type="gramEnd"/>
                           </w:p>
                           <w:p/>
                           <w:p>
@@ -2964,16 +2907,8 @@
                               <w:rPr>
                                 <w:lang w:val="en-US"/>
                               </w:rPr>
-                              <w:t xml:space="preserve">COPY </w:t>
+                              <w:t>COPY requirements.txt .</w:t>
                             </w:r>
-                            <w:proofErr w:type="gramStart"/>
-                            <w:r>
-                              <w:rPr>
-                                <w:lang w:val="en-US"/>
-                              </w:rPr>
-                              <w:t>requirements.txt .</w:t>
-                            </w:r>
-                            <w:proofErr w:type="gramEnd"/>
                           </w:p>
                           <w:p>
                             <w:pPr>
@@ -3015,13 +2950,8 @@
                             </w:r>
                           </w:p>
                           <w:p>
-                            <w:proofErr w:type="gramStart"/>
                             <w:r>
-                              <w:t>COPY .</w:t>
-                            </w:r>
-                            <w:proofErr w:type="gramEnd"/>
-                            <w:r>
-                              <w:t xml:space="preserve"> .</w:t>
+                              <w:t>COPY . .</w:t>
                             </w:r>
                           </w:p>
                           <w:p/>
@@ -3165,7 +3095,6 @@
                               <w:t>CMD ["python", "-m", "</w:t>
                             </w:r>
                             <w:proofErr w:type="spellStart"/>
-                            <w:proofErr w:type="gramStart"/>
                             <w:r>
                               <w:rPr>
                                 <w:lang w:val="en-US"/>
@@ -3173,7 +3102,6 @@
                               <w:t>app.main</w:t>
                             </w:r>
                             <w:proofErr w:type="spellEnd"/>
-                            <w:proofErr w:type="gramEnd"/>
                             <w:r>
                               <w:rPr>
                                 <w:lang w:val="en-US"/>
@@ -3226,13 +3154,8 @@
                     </w:p>
                     <w:p>
                       <w:r>
-                        <w:t>WORKDIR /</w:t>
+                        <w:t>WORKDIR /app</w:t>
                       </w:r>
-                      <w:proofErr w:type="gramStart"/>
-                      <w:r>
-                        <w:t>app</w:t>
-                      </w:r>
-                      <w:proofErr w:type="gramEnd"/>
                     </w:p>
                     <w:p/>
                     <w:p>
@@ -3250,16 +3173,8 @@
                         <w:rPr>
                           <w:lang w:val="en-US"/>
                         </w:rPr>
-                        <w:t xml:space="preserve">COPY </w:t>
+                        <w:t>COPY requirements.txt .</w:t>
                       </w:r>
-                      <w:proofErr w:type="gramStart"/>
-                      <w:r>
-                        <w:rPr>
-                          <w:lang w:val="en-US"/>
-                        </w:rPr>
-                        <w:t>requirements.txt .</w:t>
-                      </w:r>
-                      <w:proofErr w:type="gramEnd"/>
                     </w:p>
                     <w:p>
                       <w:pPr>
@@ -3301,13 +3216,8 @@
                       </w:r>
                     </w:p>
                     <w:p>
-                      <w:proofErr w:type="gramStart"/>
                       <w:r>
-                        <w:t>COPY .</w:t>
-                      </w:r>
-                      <w:proofErr w:type="gramEnd"/>
-                      <w:r>
-                        <w:t xml:space="preserve"> .</w:t>
+                        <w:t>COPY . .</w:t>
                       </w:r>
                     </w:p>
                     <w:p/>
@@ -3451,7 +3361,6 @@
                         <w:t>CMD ["python", "-m", "</w:t>
                       </w:r>
                       <w:proofErr w:type="spellStart"/>
-                      <w:proofErr w:type="gramStart"/>
                       <w:r>
                         <w:rPr>
                           <w:lang w:val="en-US"/>
@@ -3459,7 +3368,6 @@
                         <w:t>app.main</w:t>
                       </w:r>
                       <w:proofErr w:type="spellEnd"/>
-                      <w:proofErr w:type="gramEnd"/>
                       <w:r>
                         <w:rPr>
                           <w:lang w:val="en-US"/>
@@ -3692,18 +3600,13 @@
         <w:t xml:space="preserve"> optimizado</w:t>
       </w:r>
       <w:r>
-        <w:t xml:space="preserve">: Exclusión de archivos innecesarios </w:t>
-      </w:r>
-      <w:proofErr w:type="gramStart"/>
-      <w:r>
-        <w:t>mediante .</w:t>
+        <w:t>: Exclusión de archivos innecesarios mediante .</w:t>
       </w:r>
       <w:proofErr w:type="spellStart"/>
       <w:r>
         <w:t>dockerignore</w:t>
       </w:r>
       <w:proofErr w:type="spellEnd"/>
-      <w:proofErr w:type="gramEnd"/>
     </w:p>
     <w:p>
       <w:pPr>
@@ -3964,17 +3867,9 @@
                               <w:rPr>
                                 <w:lang w:val="en-US"/>
                               </w:rPr>
-                              <w:t>proyect_</w:t>
-                            </w:r>
-                            <w:proofErr w:type="gramStart"/>
-                            <w:r>
-                              <w:rPr>
-                                <w:lang w:val="en-US"/>
-                              </w:rPr>
-                              <w:t>thesis:latest</w:t>
+                              <w:t>proyect_thesis:latest</w:t>
                             </w:r>
                             <w:proofErr w:type="spellEnd"/>
-                            <w:proofErr w:type="gramEnd"/>
                           </w:p>
                           <w:p>
                             <w:pPr>
@@ -4282,17 +4177,9 @@
                         <w:rPr>
                           <w:lang w:val="en-US"/>
                         </w:rPr>
-                        <w:t>proyect_</w:t>
-                      </w:r>
-                      <w:proofErr w:type="gramStart"/>
-                      <w:r>
-                        <w:rPr>
-                          <w:lang w:val="en-US"/>
-                        </w:rPr>
-                        <w:t>thesis:latest</w:t>
+                        <w:t>proyect_thesis:latest</w:t>
                       </w:r>
                       <w:proofErr w:type="spellEnd"/>
-                      <w:proofErr w:type="gramEnd"/>
                     </w:p>
                     <w:p>
                       <w:pPr>
@@ -4608,15 +4495,7 @@
       </w:r>
       <w:proofErr w:type="spellEnd"/>
       <w:r>
-        <w:t xml:space="preserve"> --</w:t>
-      </w:r>
-      <w:proofErr w:type="gramStart"/>
-      <w:r>
-        <w:t>driver</w:t>
-      </w:r>
-      <w:proofErr w:type="gramEnd"/>
-      <w:r>
-        <w:t>=</w:t>
+        <w:t xml:space="preserve"> --driver=</w:t>
       </w:r>
       <w:proofErr w:type="spellStart"/>
       <w:r>
@@ -5182,7 +5061,6 @@
         <w:t xml:space="preserve">GHCR_TOKEN con scopes </w:t>
       </w:r>
       <w:proofErr w:type="spellStart"/>
-      <w:proofErr w:type="gramStart"/>
       <w:r>
         <w:rPr>
           <w:lang w:val="en-US"/>
@@ -5190,7 +5068,6 @@
         <w:t>write:packages</w:t>
       </w:r>
       <w:proofErr w:type="spellEnd"/>
-      <w:proofErr w:type="gramEnd"/>
       <w:r>
         <w:rPr>
           <w:lang w:val="en-US"/>
@@ -5198,7 +5075,6 @@
         <w:t xml:space="preserve">, </w:t>
       </w:r>
       <w:proofErr w:type="spellStart"/>
-      <w:proofErr w:type="gramStart"/>
       <w:r>
         <w:rPr>
           <w:lang w:val="en-US"/>
@@ -5206,7 +5082,6 @@
         <w:t>read:packages</w:t>
       </w:r>
       <w:proofErr w:type="spellEnd"/>
-      <w:proofErr w:type="gramEnd"/>
     </w:p>
     <w:p>
       <w:pPr>
@@ -5544,16 +5419,8 @@
         <w:rPr>
           <w:lang w:val="en-US"/>
         </w:rPr>
-        <w:t xml:space="preserve"> local de Docker: docker build -t test-</w:t>
-      </w:r>
-      <w:proofErr w:type="gramStart"/>
-      <w:r>
-        <w:rPr>
-          <w:lang w:val="en-US"/>
-        </w:rPr>
-        <w:t>app .</w:t>
-      </w:r>
-      <w:proofErr w:type="gramEnd"/>
+        <w:t xml:space="preserve"> local de Docker: docker build -t test-app .</w:t>
+      </w:r>
     </w:p>
     <w:p>
       <w:pPr>
@@ -5573,13 +5440,8 @@
       </w:r>
       <w:proofErr w:type="spellEnd"/>
       <w:r>
-        <w:t xml:space="preserve"> run test-</w:t>
-      </w:r>
-      <w:proofErr w:type="gramStart"/>
-      <w:r>
-        <w:t>app</w:t>
-      </w:r>
-      <w:proofErr w:type="gramEnd"/>
+        <w:t xml:space="preserve"> run test-app</w:t>
+      </w:r>
     </w:p>
     <w:p>
       <w:pPr>
@@ -5755,21 +5617,7 @@
         <w:rPr>
           <w:lang w:val="en-US"/>
         </w:rPr>
-        <w:t xml:space="preserve"> logs -l </w:t>
-      </w:r>
-      <w:proofErr w:type="gramStart"/>
-      <w:r>
-        <w:rPr>
-          <w:lang w:val="en-US"/>
-        </w:rPr>
-        <w:t>job-name</w:t>
-      </w:r>
-      <w:proofErr w:type="gramEnd"/>
-      <w:r>
-        <w:rPr>
-          <w:lang w:val="en-US"/>
-        </w:rPr>
-        <w:t>=thesis-metrics-job</w:t>
+        <w:t xml:space="preserve"> logs -l job-name=thesis-metrics-job</w:t>
       </w:r>
     </w:p>
     <w:p>
@@ -6091,15 +5939,7 @@
       </w:r>
       <w:proofErr w:type="spellEnd"/>
       <w:r>
-        <w:t xml:space="preserve"> (GHCR) en lugar de Docker </w:t>
-      </w:r>
-      <w:proofErr w:type="gramStart"/>
-      <w:r>
-        <w:t>Hub</w:t>
-      </w:r>
-      <w:proofErr w:type="gramEnd"/>
-      <w:r>
-        <w:t xml:space="preserve"> se justificó por su integración perfecta con GitHub </w:t>
+        <w:t xml:space="preserve"> (GHCR) en lugar de Docker Hub se justificó por su integración perfecta con GitHub </w:t>
       </w:r>
       <w:proofErr w:type="spellStart"/>
       <w:r>
@@ -6226,15 +6066,7 @@
       </w:r>
       <w:proofErr w:type="spellEnd"/>
       <w:r>
-        <w:t xml:space="preserve">. Jenkins ofrecía mayor </w:t>
-      </w:r>
-      <w:proofErr w:type="gramStart"/>
-      <w:r>
-        <w:t>personalización</w:t>
-      </w:r>
-      <w:proofErr w:type="gramEnd"/>
-      <w:r>
-        <w:t xml:space="preserve"> pero requería infraestructura dedicada. </w:t>
+        <w:t xml:space="preserve">. Jenkins ofrecía mayor personalización pero requería infraestructura dedicada. </w:t>
       </w:r>
       <w:proofErr w:type="spellStart"/>
       <w:r>
@@ -6242,15 +6074,7 @@
       </w:r>
       <w:proofErr w:type="spellEnd"/>
       <w:r>
-        <w:t xml:space="preserve"> CI tenía mejores capacidades nativas de </w:t>
-      </w:r>
-      <w:proofErr w:type="gramStart"/>
-      <w:r>
-        <w:t>contenedores</w:t>
-      </w:r>
-      <w:proofErr w:type="gramEnd"/>
-      <w:r>
-        <w:t xml:space="preserve"> pero requería migrar el repositorio. GitHub </w:t>
+        <w:t xml:space="preserve"> CI tenía mejores capacidades nativas de contenedores pero requería migrar el repositorio. GitHub </w:t>
       </w:r>
       <w:proofErr w:type="spellStart"/>
       <w:r>
@@ -6283,15 +6107,7 @@
         <w:jc w:val="both"/>
       </w:pPr>
       <w:r>
-        <w:t xml:space="preserve">Para el registro de contenedores, Docker </w:t>
-      </w:r>
-      <w:proofErr w:type="gramStart"/>
-      <w:r>
-        <w:t>Hub</w:t>
-      </w:r>
-      <w:proofErr w:type="gramEnd"/>
-      <w:r>
-        <w:t xml:space="preserve"> presentaba límites en el </w:t>
+        <w:t xml:space="preserve">Para el registro de contenedores, Docker Hub presentaba límites en el </w:t>
       </w:r>
       <w:proofErr w:type="spellStart"/>
       <w:r>
@@ -6520,12 +6336,10 @@
         <w:t xml:space="preserve">; y migración a un </w:t>
       </w:r>
       <w:proofErr w:type="spellStart"/>
-      <w:proofErr w:type="gramStart"/>
       <w:r>
         <w:t>cluster</w:t>
       </w:r>
       <w:proofErr w:type="spellEnd"/>
-      <w:proofErr w:type="gramEnd"/>
       <w:r>
         <w:t xml:space="preserve"> </w:t>
       </w:r>
@@ -7653,7 +7467,6 @@
         <w:t xml:space="preserve">Métricas de Valor </w:t>
       </w:r>
       <w:proofErr w:type="spellStart"/>
-      <w:proofErr w:type="gramStart"/>
       <w:r>
         <w:rPr>
           <w:b/>
@@ -7662,7 +7475,6 @@
         <w:t>Cuantificable:Tasa</w:t>
       </w:r>
       <w:proofErr w:type="spellEnd"/>
-      <w:proofErr w:type="gramEnd"/>
       <w:r>
         <w:rPr>
           <w:b/>
@@ -7967,6 +7779,39 @@
         </w:rPr>
         <w:t>Resultados</w:t>
       </w:r>
+    </w:p>
+    <w:p>
+      <w:pPr>
+        <w:pStyle w:val="Sinespaciado"/>
+        <w:jc w:val="both"/>
+      </w:pPr>
+      <w:r>
+        <w:t xml:space="preserve">En el siguiente video se puede encontrar una demostración del </w:t>
+      </w:r>
+      <w:proofErr w:type="spellStart"/>
+      <w:r>
+        <w:t>pryecto</w:t>
+      </w:r>
+      <w:proofErr w:type="spellEnd"/>
+      <w:r>
+        <w:t xml:space="preserve"> </w:t>
+      </w:r>
+      <w:proofErr w:type="spellStart"/>
+      <w:r>
+        <w:t>funcionadndo</w:t>
+      </w:r>
+      <w:proofErr w:type="spellEnd"/>
+      <w:r>
+        <w:t xml:space="preserve"> de manera adecuada y mostrando todo de forma funcional: </w:t>
+      </w:r>
+      <w:hyperlink r:id="rId13" w:history="1">
+        <w:r>
+          <w:rPr>
+            <w:rStyle w:val="Hipervnculo"/>
+          </w:rPr>
+          <w:t>https://youtu.be/WsOqexFBCfw</w:t>
+        </w:r>
+      </w:hyperlink>
     </w:p>
     <w:p>
       <w:pPr>
@@ -14997,6 +14842,29 @@
     <w:qFormat/>
     <w:rsid w:val="000B0E92"/>
   </w:style>
+  <w:style w:type="character" w:styleId="Hipervnculo">
+    <w:name w:val="Hyperlink"/>
+    <w:basedOn w:val="Fuentedeprrafopredeter"/>
+    <w:uiPriority w:val="99"/>
+    <w:unhideWhenUsed/>
+    <w:rsid w:val="00F06954"/>
+    <w:rPr>
+      <w:color w:val="0000FF" w:themeColor="hyperlink"/>
+      <w:u w:val="single"/>
+    </w:rPr>
+  </w:style>
+  <w:style w:type="character" w:styleId="Mencinsinresolver">
+    <w:name w:val="Unresolved Mention"/>
+    <w:basedOn w:val="Fuentedeprrafopredeter"/>
+    <w:uiPriority w:val="99"/>
+    <w:semiHidden/>
+    <w:unhideWhenUsed/>
+    <w:rsid w:val="00F06954"/>
+    <w:rPr>
+      <w:color w:val="605E5C"/>
+      <w:shd w:val="clear" w:color="auto" w:fill="E1DFDD"/>
+    </w:rPr>
+  </w:style>
 </w:styles>
 </file>
 

</xml_diff>